<commit_message>
comments and printf changed in flex thema 4.Also updated presentations
vghkan screens kwdika apo parousiaseis, kai eginan etsi wste na fainetai pio polu to skeptiko
</commit_message>
<xml_diff>
--- a/Thema_4/BNF,EBNF_description.docx
+++ b/Thema_4/BNF,EBNF_description.docx
@@ -34,7 +34,7 @@
           <w:sz w:val="44"/>
           <w:szCs w:val="44"/>
         </w:rPr>
-        <w:t>Παρατηρούμε πως η γραμματικ</w:t>
+        <w:t>Παρατηρούμε πως η γραμματική επιτρέπει εκφράσεις που η ελάχιστη μορφή τους είναι</w:t>
       </w:r>
       <w:r>
         <w:rPr>
@@ -42,24 +42,16 @@
           <w:sz w:val="44"/>
           <w:szCs w:val="44"/>
         </w:rPr>
-        <w:t>ή επιτρέπει εκφράσεις που η ελάχιστη μορφή τους είναι</w:t>
-      </w:r>
-      <w:r>
+        <w:t>:</w:t>
+      </w:r>
+    </w:p>
+    <w:p>
+      <w:pPr>
         <w:rPr>
           <w:color w:val="000000" w:themeColor="text1"/>
           <w:sz w:val="44"/>
           <w:szCs w:val="44"/>
         </w:rPr>
-        <w:t>:</w:t>
-      </w:r>
-    </w:p>
-    <w:p>
-      <w:pPr>
-        <w:rPr>
-          <w:color w:val="000000" w:themeColor="text1"/>
-          <w:sz w:val="44"/>
-          <w:szCs w:val="44"/>
-        </w:rPr>
       </w:pPr>
     </w:p>
     <w:p>
@@ -92,7 +84,7 @@
           <w:sz w:val="28"/>
           <w:szCs w:val="28"/>
         </w:rPr>
-        <w:t>= (</w:t>
+        <w:t>= (Μεταβλητή ή σταθερά) τελεστής (Μεταβλητή ή σταθερά)</w:t>
       </w:r>
       <w:r>
         <w:rPr>
@@ -100,109 +92,109 @@
           <w:sz w:val="28"/>
           <w:szCs w:val="28"/>
         </w:rPr>
-        <w:t>Μεταβλητή</w:t>
-      </w:r>
-      <w:r>
+        <w:t>;</w:t>
+      </w:r>
+    </w:p>
+    <w:p>
+      <w:pPr>
         <w:rPr>
           <w:color w:val="000000" w:themeColor="text1"/>
           <w:sz w:val="28"/>
           <w:szCs w:val="28"/>
         </w:rPr>
-        <w:t xml:space="preserve"> ή σταθερά) τελεστής </w:t>
-      </w:r>
-      <w:r>
+      </w:pPr>
+    </w:p>
+    <w:p>
+      <w:pPr>
         <w:rPr>
           <w:color w:val="000000" w:themeColor="text1"/>
-          <w:sz w:val="28"/>
-          <w:szCs w:val="28"/>
-        </w:rPr>
-        <w:t>(Μεταβλητή ή σταθερά)</w:t>
-      </w:r>
+          <w:sz w:val="52"/>
+          <w:szCs w:val="52"/>
+        </w:rPr>
+      </w:pPr>
       <w:r>
         <w:rPr>
           <w:color w:val="000000" w:themeColor="text1"/>
-          <w:sz w:val="28"/>
-          <w:szCs w:val="28"/>
-        </w:rPr>
-        <w:t>;</w:t>
+          <w:sz w:val="52"/>
+          <w:szCs w:val="52"/>
+        </w:rPr>
+        <w:t>Οπότε από αυτό συμπεραίνουμε ότι το αρχικό σύμβολο &lt;Ε&gt; μπορεί να έχει την</w:t>
       </w:r>
     </w:p>
     <w:p>
       <w:pPr>
         <w:rPr>
           <w:color w:val="000000" w:themeColor="text1"/>
-          <w:sz w:val="28"/>
-          <w:szCs w:val="28"/>
-        </w:rPr>
-      </w:pPr>
-    </w:p>
-    <w:p>
-      <w:pPr>
+          <w:sz w:val="52"/>
+          <w:szCs w:val="52"/>
+        </w:rPr>
+      </w:pPr>
+      <w:r>
         <w:rPr>
           <w:color w:val="000000" w:themeColor="text1"/>
           <w:sz w:val="52"/>
           <w:szCs w:val="52"/>
         </w:rPr>
-      </w:pPr>
+        <w:t>παραπάνω</w:t>
+      </w:r>
       <w:r>
         <w:rPr>
           <w:color w:val="000000" w:themeColor="text1"/>
           <w:sz w:val="52"/>
           <w:szCs w:val="52"/>
         </w:rPr>
-        <w:t>Οπότε από αυτό συμπεραίνουμε ότι το αρχικό σύμβολο &lt;Ε&gt; μπορεί να έχει την</w:t>
-      </w:r>
-    </w:p>
-    <w:p>
-      <w:pPr>
+        <w:t xml:space="preserve"> </w:t>
+      </w:r>
+      <w:r>
         <w:rPr>
           <w:color w:val="000000" w:themeColor="text1"/>
           <w:sz w:val="52"/>
           <w:szCs w:val="52"/>
         </w:rPr>
-      </w:pPr>
+        <w:t>ελάχιστη</w:t>
+      </w:r>
       <w:r>
         <w:rPr>
           <w:color w:val="000000" w:themeColor="text1"/>
           <w:sz w:val="52"/>
           <w:szCs w:val="52"/>
         </w:rPr>
-        <w:t>παραπάνω</w:t>
-      </w:r>
-      <w:r>
+        <w:t xml:space="preserve"> μορφή.</w:t>
+      </w:r>
+    </w:p>
+    <w:p>
+      <w:pPr>
         <w:rPr>
           <w:color w:val="000000" w:themeColor="text1"/>
           <w:sz w:val="52"/>
           <w:szCs w:val="52"/>
-          <w:lang w:val="en-US"/>
-        </w:rPr>
-        <w:t xml:space="preserve"> </w:t>
-      </w:r>
-      <w:r>
+        </w:rPr>
+      </w:pPr>
+    </w:p>
+    <w:p>
+      <w:pPr>
         <w:rPr>
           <w:color w:val="000000" w:themeColor="text1"/>
           <w:sz w:val="52"/>
           <w:szCs w:val="52"/>
         </w:rPr>
-        <w:t>ελάχιστη</w:t>
-      </w:r>
+      </w:pPr>
       <w:r>
         <w:rPr>
           <w:color w:val="000000" w:themeColor="text1"/>
           <w:sz w:val="52"/>
           <w:szCs w:val="52"/>
         </w:rPr>
-        <w:t xml:space="preserve"> μορφή.</w:t>
-      </w:r>
-    </w:p>
-    <w:p>
-      <w:pPr>
+        <w:t>Αν θεωρήσουμε ότι η μεταβλητή μπορεί να έχει ως όνομα μια συμβολοσειρά που</w:t>
+      </w:r>
+      <w:r>
         <w:rPr>
           <w:color w:val="000000" w:themeColor="text1"/>
           <w:sz w:val="52"/>
           <w:szCs w:val="52"/>
         </w:rPr>
-      </w:pPr>
+        <w:t>:</w:t>
+      </w:r>
     </w:p>
     <w:p>
       <w:pPr>
@@ -212,31 +204,31 @@
           <w:szCs w:val="52"/>
         </w:rPr>
       </w:pPr>
-      <w:r>
+    </w:p>
+    <w:p>
+      <w:pPr>
         <w:rPr>
           <w:color w:val="000000" w:themeColor="text1"/>
           <w:sz w:val="52"/>
           <w:szCs w:val="52"/>
         </w:rPr>
-        <w:t>Αν θεωρήσουμε ότι η μεταβλητή μπορεί να έχει ως όνομα μια συμβολοσειρά που</w:t>
-      </w:r>
+      </w:pPr>
       <w:r>
         <w:rPr>
           <w:color w:val="000000" w:themeColor="text1"/>
           <w:sz w:val="52"/>
           <w:szCs w:val="52"/>
         </w:rPr>
-        <w:t>:</w:t>
-      </w:r>
-    </w:p>
-    <w:p>
-      <w:pPr>
+        <w:t>1.</w:t>
+      </w:r>
+      <w:r>
         <w:rPr>
           <w:color w:val="000000" w:themeColor="text1"/>
           <w:sz w:val="52"/>
           <w:szCs w:val="52"/>
         </w:rPr>
-      </w:pPr>
+        <w:t xml:space="preserve">Δεν ξεκινάει από αριθμό </w:t>
+      </w:r>
     </w:p>
     <w:p>
       <w:pPr>
@@ -246,47 +238,46 @@
           <w:szCs w:val="52"/>
         </w:rPr>
       </w:pPr>
-      <w:r>
+    </w:p>
+    <w:p>
+      <w:pPr>
         <w:rPr>
           <w:color w:val="000000" w:themeColor="text1"/>
           <w:sz w:val="52"/>
           <w:szCs w:val="52"/>
         </w:rPr>
-        <w:t>1.</w:t>
-      </w:r>
+      </w:pPr>
       <w:r>
         <w:rPr>
           <w:color w:val="000000" w:themeColor="text1"/>
           <w:sz w:val="52"/>
           <w:szCs w:val="52"/>
         </w:rPr>
-        <w:t xml:space="preserve">Δεν ξεκινάει από αριθμό </w:t>
-      </w:r>
-    </w:p>
-    <w:p>
-      <w:pPr>
+        <w:t>2.</w:t>
+      </w:r>
+      <w:r>
         <w:rPr>
           <w:color w:val="000000" w:themeColor="text1"/>
           <w:sz w:val="52"/>
           <w:szCs w:val="52"/>
         </w:rPr>
-      </w:pPr>
-    </w:p>
-    <w:p>
-      <w:pPr>
+        <w:t>Οι χαρακτήρες της είναι ‘’_’’ ή οποιοδήποτε γράμμα (πεζό ή κεφαλαίο) της αγγλικής αλφαβήτου ή κ</w:t>
+      </w:r>
+      <w:r>
         <w:rPr>
           <w:color w:val="000000" w:themeColor="text1"/>
           <w:sz w:val="52"/>
           <w:szCs w:val="52"/>
         </w:rPr>
-      </w:pPr>
+        <w:t>ά</w:t>
+      </w:r>
       <w:r>
         <w:rPr>
           <w:color w:val="000000" w:themeColor="text1"/>
           <w:sz w:val="52"/>
           <w:szCs w:val="52"/>
         </w:rPr>
-        <w:t>2.</w:t>
+        <w:t>ποιος αριθμός από το 1-9</w:t>
       </w:r>
       <w:r>
         <w:rPr>
@@ -294,30 +285,6 @@
           <w:sz w:val="52"/>
           <w:szCs w:val="52"/>
         </w:rPr>
-        <w:t>Οι χαρακτήρες της είναι ‘’_’’ ή οποιοδήποτε γράμμα (πεζό ή κεφαλαίο) της αγγλικής αλφαβήτου ή κ</w:t>
-      </w:r>
-      <w:r>
-        <w:rPr>
-          <w:color w:val="000000" w:themeColor="text1"/>
-          <w:sz w:val="52"/>
-          <w:szCs w:val="52"/>
-        </w:rPr>
-        <w:t>ά</w:t>
-      </w:r>
-      <w:r>
-        <w:rPr>
-          <w:color w:val="000000" w:themeColor="text1"/>
-          <w:sz w:val="52"/>
-          <w:szCs w:val="52"/>
-        </w:rPr>
-        <w:t>ποιος αριθμός από το 1-9</w:t>
-      </w:r>
-      <w:r>
-        <w:rPr>
-          <w:color w:val="000000" w:themeColor="text1"/>
-          <w:sz w:val="52"/>
-          <w:szCs w:val="52"/>
-        </w:rPr>
         <w:t>.</w:t>
       </w:r>
     </w:p>
@@ -327,7 +294,6 @@
         <w:rPr>
           <w:sz w:val="52"/>
           <w:szCs w:val="52"/>
-          <w:lang w:val="en-US"/>
         </w:rPr>
       </w:pPr>
       <w:r>
@@ -342,7 +308,6 @@
         <w:rPr>
           <w:sz w:val="52"/>
           <w:szCs w:val="52"/>
-          <w:lang w:val="en-US"/>
         </w:rPr>
         <w:t xml:space="preserve">: </w:t>
       </w:r>
@@ -353,14 +318,12 @@
         <w:rPr>
           <w:sz w:val="36"/>
           <w:szCs w:val="36"/>
-          <w:lang w:val="en-US"/>
-        </w:rPr>
-      </w:pPr>
-      <w:r>
-        <w:rPr>
-          <w:sz w:val="52"/>
-          <w:szCs w:val="52"/>
-          <w:lang w:val="en-US"/>
+        </w:rPr>
+      </w:pPr>
+      <w:r>
+        <w:rPr>
+          <w:sz w:val="52"/>
+          <w:szCs w:val="52"/>
         </w:rPr>
         <w:t>1.</w:t>
       </w:r>
@@ -368,10 +331,10 @@
         <w:rPr>
           <w:sz w:val="36"/>
           <w:szCs w:val="36"/>
-          <w:lang w:val="en-US"/>
         </w:rPr>
         <w:t>&lt;</w:t>
       </w:r>
+      <w:proofErr w:type="gramStart"/>
       <w:r>
         <w:rPr>
           <w:sz w:val="36"/>
@@ -384,31 +347,28 @@
         <w:rPr>
           <w:sz w:val="36"/>
           <w:szCs w:val="36"/>
-          <w:lang w:val="en-US"/>
-        </w:rPr>
-        <w:t>&gt;::= 1|2|...|9</w:t>
-      </w:r>
+        </w:rPr>
+        <w:t>&gt;::</w:t>
+      </w:r>
+      <w:proofErr w:type="gramEnd"/>
       <w:r>
         <w:rPr>
           <w:sz w:val="36"/>
           <w:szCs w:val="36"/>
-          <w:lang w:val="en-US"/>
-        </w:rPr>
-        <w:t xml:space="preserve"> </w:t>
+        </w:rPr>
+        <w:t>= 1|2|...|9</w:t>
       </w:r>
       <w:r>
         <w:rPr>
           <w:sz w:val="36"/>
           <w:szCs w:val="36"/>
-          <w:lang w:val="en-US"/>
-        </w:rPr>
-        <w:tab/>
+        </w:rPr>
+        <w:t xml:space="preserve"> </w:t>
       </w:r>
       <w:r>
         <w:rPr>
           <w:sz w:val="36"/>
           <w:szCs w:val="36"/>
-          <w:lang w:val="en-US"/>
         </w:rPr>
         <w:tab/>
       </w:r>
@@ -416,44 +376,46 @@
         <w:rPr>
           <w:sz w:val="36"/>
           <w:szCs w:val="36"/>
-          <w:lang w:val="en-US"/>
+        </w:rPr>
+        <w:tab/>
+      </w:r>
+      <w:r>
+        <w:rPr>
+          <w:sz w:val="36"/>
+          <w:szCs w:val="36"/>
         </w:rPr>
         <w:tab/>
         <w:t>(1)</w:t>
       </w:r>
-    </w:p>
-    <w:p>
-      <w:pPr>
-        <w:jc w:val="both"/>
+      <w:r>
         <w:rPr>
           <w:sz w:val="36"/>
           <w:szCs w:val="36"/>
-          <w:lang w:val="en-US"/>
-        </w:rPr>
-      </w:pPr>
-      <w:r>
-        <w:rPr>
-          <w:sz w:val="52"/>
-          <w:szCs w:val="52"/>
-          <w:lang w:val="en-US"/>
-        </w:rPr>
-        <w:t>2.</w:t>
-      </w:r>
-      <w:r>
+        </w:rPr>
+        <w:t xml:space="preserve"> Σταθερά 1-9</w:t>
+      </w:r>
+    </w:p>
+    <w:p>
+      <w:pPr>
+        <w:jc w:val="both"/>
         <w:rPr>
           <w:sz w:val="36"/>
           <w:szCs w:val="36"/>
-          <w:lang w:val="en-US"/>
-        </w:rPr>
-        <w:t xml:space="preserve"> </w:t>
+        </w:rPr>
+      </w:pPr>
+      <w:r>
+        <w:rPr>
+          <w:sz w:val="52"/>
+          <w:szCs w:val="52"/>
+        </w:rPr>
+        <w:t>2.</w:t>
       </w:r>
       <w:r>
         <w:rPr>
           <w:sz w:val="36"/>
           <w:szCs w:val="36"/>
-          <w:lang w:val="en-US"/>
-        </w:rPr>
-        <w:t>&lt;</w:t>
+        </w:rPr>
+        <w:t xml:space="preserve"> &lt;</w:t>
       </w:r>
       <w:r>
         <w:rPr>
@@ -467,9 +429,8 @@
         <w:rPr>
           <w:sz w:val="36"/>
           <w:szCs w:val="36"/>
-          <w:lang w:val="en-US"/>
-        </w:rPr>
-        <w:t>&gt;::= _|A|</w:t>
+        </w:rPr>
+        <w:t>&gt;::= _|</w:t>
       </w:r>
       <w:r>
         <w:rPr>
@@ -477,15 +438,14 @@
           <w:szCs w:val="36"/>
           <w:lang w:val="en-US"/>
         </w:rPr>
-        <w:t>B</w:t>
+        <w:t>A</w:t>
       </w:r>
       <w:r>
         <w:rPr>
           <w:sz w:val="36"/>
           <w:szCs w:val="36"/>
-          <w:lang w:val="en-US"/>
-        </w:rPr>
-        <w:t>|...|Z|</w:t>
+        </w:rPr>
+        <w:t>|</w:t>
       </w:r>
       <w:r>
         <w:rPr>
@@ -493,15 +453,14 @@
           <w:szCs w:val="36"/>
           <w:lang w:val="en-US"/>
         </w:rPr>
-        <w:t>a</w:t>
+        <w:t>B</w:t>
       </w:r>
       <w:r>
         <w:rPr>
           <w:sz w:val="36"/>
           <w:szCs w:val="36"/>
-          <w:lang w:val="en-US"/>
-        </w:rPr>
-        <w:t>|</w:t>
+        </w:rPr>
+        <w:t>|...|</w:t>
       </w:r>
       <w:r>
         <w:rPr>
@@ -509,15 +468,14 @@
           <w:szCs w:val="36"/>
           <w:lang w:val="en-US"/>
         </w:rPr>
-        <w:t>b</w:t>
+        <w:t>Z</w:t>
       </w:r>
       <w:r>
         <w:rPr>
           <w:sz w:val="36"/>
           <w:szCs w:val="36"/>
-          <w:lang w:val="en-US"/>
-        </w:rPr>
-        <w:t>|…|</w:t>
+        </w:rPr>
+        <w:t>|</w:t>
       </w:r>
       <w:r>
         <w:rPr>
@@ -525,15 +483,14 @@
           <w:szCs w:val="36"/>
           <w:lang w:val="en-US"/>
         </w:rPr>
-        <w:t>z</w:t>
+        <w:t>a</w:t>
       </w:r>
       <w:r>
         <w:rPr>
           <w:sz w:val="36"/>
           <w:szCs w:val="36"/>
-          <w:lang w:val="en-US"/>
-        </w:rPr>
-        <w:t xml:space="preserve"> </w:t>
+        </w:rPr>
+        <w:t>|</w:t>
       </w:r>
       <w:r>
         <w:rPr>
@@ -541,25 +498,59 @@
           <w:szCs w:val="36"/>
           <w:lang w:val="en-US"/>
         </w:rPr>
-        <w:tab/>
+        <w:t>b</w:t>
       </w:r>
       <w:r>
         <w:rPr>
           <w:sz w:val="36"/>
           <w:szCs w:val="36"/>
-          <w:lang w:val="en-US"/>
+        </w:rPr>
+        <w:t>|…|</w:t>
+      </w:r>
+      <w:r>
+        <w:rPr>
+          <w:sz w:val="36"/>
+          <w:szCs w:val="36"/>
+          <w:lang w:val="en-US"/>
+        </w:rPr>
+        <w:t>z</w:t>
+      </w:r>
+      <w:r>
+        <w:rPr>
+          <w:sz w:val="36"/>
+          <w:szCs w:val="36"/>
+        </w:rPr>
+        <w:t xml:space="preserve"> </w:t>
+      </w:r>
+      <w:r>
+        <w:rPr>
+          <w:sz w:val="36"/>
+          <w:szCs w:val="36"/>
+        </w:rPr>
+        <w:tab/>
+      </w:r>
+      <w:r>
+        <w:rPr>
+          <w:sz w:val="36"/>
+          <w:szCs w:val="36"/>
         </w:rPr>
         <w:tab/>
         <w:t>(2)</w:t>
       </w:r>
-    </w:p>
-    <w:p>
-      <w:pPr>
-        <w:jc w:val="both"/>
+      <w:r>
         <w:rPr>
           <w:sz w:val="36"/>
           <w:szCs w:val="36"/>
-          <w:lang w:val="en-US"/>
+        </w:rPr>
+        <w:t xml:space="preserve"> Ότι αναφέρεται στο 2. πιο πάνω</w:t>
+      </w:r>
+    </w:p>
+    <w:p>
+      <w:pPr>
+        <w:jc w:val="both"/>
+        <w:rPr>
+          <w:sz w:val="36"/>
+          <w:szCs w:val="36"/>
         </w:rPr>
       </w:pPr>
     </w:p>
@@ -618,7 +609,6 @@
         <w:rPr>
           <w:sz w:val="52"/>
           <w:szCs w:val="52"/>
-          <w:lang w:val="en-US"/>
         </w:rPr>
         <w:t>1</w:t>
       </w:r>
@@ -871,14 +861,7 @@
           <w:sz w:val="52"/>
           <w:szCs w:val="52"/>
         </w:rPr>
-        <w:t xml:space="preserve">Όπου το </w:t>
-      </w:r>
-      <w:r>
-        <w:rPr>
-          <w:sz w:val="52"/>
-          <w:szCs w:val="52"/>
-        </w:rPr>
-        <w:t>‘’</w:t>
+        <w:t>Όπου το ‘’</w:t>
       </w:r>
       <w:r>
         <w:rPr>
@@ -922,14 +905,7 @@
           <w:sz w:val="52"/>
           <w:szCs w:val="52"/>
         </w:rPr>
-        <w:t>’’</w:t>
-      </w:r>
-      <w:r>
-        <w:rPr>
-          <w:sz w:val="52"/>
-          <w:szCs w:val="52"/>
-        </w:rPr>
-        <w:t xml:space="preserve"> μπορεί να εμφανισθεί όσες φορές επιθυμούμε.</w:t>
+        <w:t>’’ μπορεί να εμφανισθεί όσες φορές επιθυμούμε.</w:t>
       </w:r>
     </w:p>
     <w:p>
@@ -1195,16 +1171,15 @@
       <w:pPr>
         <w:jc w:val="both"/>
         <w:rPr>
-          <w:sz w:val="52"/>
-          <w:szCs w:val="52"/>
-        </w:rPr>
-      </w:pPr>
-      <w:r>
-        <w:rPr>
-          <w:sz w:val="52"/>
-          <w:szCs w:val="52"/>
-        </w:rPr>
-        <w:lastRenderedPageBreak/>
+          <w:sz w:val="40"/>
+          <w:szCs w:val="40"/>
+        </w:rPr>
+      </w:pPr>
+      <w:r>
+        <w:rPr>
+          <w:sz w:val="52"/>
+          <w:szCs w:val="52"/>
+        </w:rPr>
         <w:t>Αν θέσουμε</w:t>
       </w:r>
       <w:r>
@@ -1254,294 +1229,293 @@
           <w:sz w:val="52"/>
           <w:szCs w:val="52"/>
         </w:rPr>
+        <w:t xml:space="preserve"> </w:t>
+      </w:r>
+      <w:r>
+        <w:rPr>
+          <w:sz w:val="52"/>
+          <w:szCs w:val="52"/>
+        </w:rPr>
+        <w:t>(5)</w:t>
+      </w:r>
+      <w:r>
+        <w:rPr>
+          <w:sz w:val="52"/>
+          <w:szCs w:val="52"/>
+        </w:rPr>
+        <w:t xml:space="preserve">  </w:t>
+      </w:r>
+      <w:r>
+        <w:rPr>
+          <w:sz w:val="40"/>
+          <w:szCs w:val="40"/>
+        </w:rPr>
+        <w:t>τελεστής</w:t>
+      </w:r>
+    </w:p>
+    <w:p>
+      <w:pPr>
+        <w:jc w:val="both"/>
+        <w:rPr>
+          <w:sz w:val="52"/>
+          <w:szCs w:val="52"/>
+        </w:rPr>
+      </w:pPr>
+    </w:p>
+    <w:p>
+      <w:pPr>
+        <w:jc w:val="both"/>
+        <w:rPr>
+          <w:color w:val="000000" w:themeColor="text1"/>
+          <w:sz w:val="52"/>
+          <w:szCs w:val="52"/>
+        </w:rPr>
+      </w:pPr>
+      <w:r>
+        <w:rPr>
+          <w:sz w:val="52"/>
+          <w:szCs w:val="52"/>
+        </w:rPr>
+        <w:t>Και &lt;Υ&gt;</w:t>
+      </w:r>
+      <w:r>
+        <w:rPr>
+          <w:rFonts w:ascii="Cambria Math" w:hAnsi="Cambria Math" w:cs="Cambria Math"/>
+          <w:sz w:val="52"/>
+          <w:szCs w:val="52"/>
+        </w:rPr>
+        <w:t>∷</w:t>
+      </w:r>
+      <w:r>
+        <w:rPr>
+          <w:sz w:val="52"/>
+          <w:szCs w:val="52"/>
+        </w:rPr>
+        <w:t>=</w:t>
+      </w:r>
+      <w:r>
+        <w:rPr>
+          <w:sz w:val="52"/>
+          <w:szCs w:val="52"/>
+        </w:rPr>
+        <w:t>&lt;Χ1&gt;|&lt;C&gt;</w:t>
+      </w:r>
+      <w:r>
+        <w:rPr>
+          <w:sz w:val="52"/>
+          <w:szCs w:val="52"/>
+        </w:rPr>
+        <w:t xml:space="preserve"> (6) (</w:t>
+      </w:r>
+      <w:r>
+        <w:rPr>
+          <w:color w:val="000000" w:themeColor="text1"/>
+          <w:sz w:val="52"/>
+          <w:szCs w:val="52"/>
+        </w:rPr>
+        <w:t xml:space="preserve">Μεταβλητή ή σταθερά) </w:t>
+      </w:r>
+      <w:r>
+        <w:rPr>
+          <w:color w:val="000000" w:themeColor="text1"/>
+          <w:sz w:val="52"/>
+          <w:szCs w:val="52"/>
+        </w:rPr>
+        <w:t>καταλήγουμε</w:t>
+      </w:r>
+      <w:r>
+        <w:rPr>
+          <w:color w:val="000000" w:themeColor="text1"/>
+          <w:sz w:val="52"/>
+          <w:szCs w:val="52"/>
+        </w:rPr>
+        <w:t xml:space="preserve"> στο</w:t>
+      </w:r>
+      <w:r>
+        <w:rPr>
+          <w:color w:val="000000" w:themeColor="text1"/>
+          <w:sz w:val="52"/>
+          <w:szCs w:val="52"/>
+        </w:rPr>
+        <w:t xml:space="preserve"> ότι</w:t>
+      </w:r>
+      <w:r>
+        <w:rPr>
+          <w:color w:val="000000" w:themeColor="text1"/>
+          <w:sz w:val="52"/>
+          <w:szCs w:val="52"/>
+        </w:rPr>
+        <w:t xml:space="preserve"> </w:t>
+      </w:r>
+      <w:r>
+        <w:rPr>
+          <w:color w:val="000000" w:themeColor="text1"/>
+          <w:sz w:val="52"/>
+          <w:szCs w:val="52"/>
+        </w:rPr>
+        <w:t xml:space="preserve">η ελάχιστη μορφή του </w:t>
+      </w:r>
+      <w:r>
+        <w:rPr>
+          <w:color w:val="000000" w:themeColor="text1"/>
+          <w:sz w:val="52"/>
+          <w:szCs w:val="52"/>
+        </w:rPr>
+        <w:t>&lt;</w:t>
+      </w:r>
+      <w:r>
+        <w:rPr>
+          <w:color w:val="000000" w:themeColor="text1"/>
+          <w:sz w:val="52"/>
+          <w:szCs w:val="52"/>
+          <w:lang w:val="en-US"/>
+        </w:rPr>
+        <w:t>E</w:t>
+      </w:r>
+      <w:r>
+        <w:rPr>
+          <w:color w:val="000000" w:themeColor="text1"/>
+          <w:sz w:val="52"/>
+          <w:szCs w:val="52"/>
+        </w:rPr>
+        <w:t xml:space="preserve">&gt; </w:t>
+      </w:r>
+      <w:r>
+        <w:rPr>
+          <w:color w:val="000000" w:themeColor="text1"/>
+          <w:sz w:val="52"/>
+          <w:szCs w:val="52"/>
+        </w:rPr>
+        <w:t>μπορεί να είναι</w:t>
+      </w:r>
+      <w:r>
+        <w:rPr>
+          <w:color w:val="000000" w:themeColor="text1"/>
+          <w:sz w:val="52"/>
+          <w:szCs w:val="52"/>
+        </w:rPr>
+        <w:t>:</w:t>
+      </w:r>
+    </w:p>
+    <w:p>
+      <w:pPr>
+        <w:jc w:val="both"/>
+        <w:rPr>
+          <w:color w:val="000000" w:themeColor="text1"/>
+          <w:sz w:val="52"/>
+          <w:szCs w:val="52"/>
+        </w:rPr>
+      </w:pPr>
+    </w:p>
+    <w:p>
+      <w:pPr>
+        <w:jc w:val="both"/>
+        <w:rPr>
+          <w:color w:val="000000" w:themeColor="text1"/>
+          <w:sz w:val="52"/>
+          <w:szCs w:val="52"/>
+        </w:rPr>
+      </w:pPr>
+      <w:r>
+        <w:rPr>
+          <w:sz w:val="52"/>
+          <w:szCs w:val="52"/>
+        </w:rPr>
+        <w:t>&lt;Ε&gt;::= &lt;X1&gt;=&lt;Y&gt;&lt;O&gt;&lt;Y&gt;</w:t>
+      </w:r>
+      <w:r>
+        <w:rPr>
+          <w:sz w:val="52"/>
+          <w:szCs w:val="52"/>
+        </w:rPr>
+        <w:t>;</w:t>
+      </w:r>
+    </w:p>
+    <w:p>
+      <w:pPr>
+        <w:rPr>
+          <w:sz w:val="52"/>
+          <w:szCs w:val="52"/>
+        </w:rPr>
+      </w:pPr>
+    </w:p>
+    <w:p>
+      <w:pPr>
+        <w:rPr>
+          <w:sz w:val="52"/>
+          <w:szCs w:val="52"/>
+        </w:rPr>
+      </w:pPr>
+      <w:r>
+        <w:rPr>
+          <w:sz w:val="52"/>
+          <w:szCs w:val="52"/>
+        </w:rPr>
+        <w:t xml:space="preserve">Όμως επειδή το </w:t>
+      </w:r>
+      <w:r>
+        <w:rPr>
+          <w:sz w:val="52"/>
+          <w:szCs w:val="52"/>
+        </w:rPr>
+        <w:t>&lt;O&gt;&lt;Y&gt;</w:t>
+      </w:r>
+      <w:r>
+        <w:rPr>
+          <w:sz w:val="52"/>
+          <w:szCs w:val="52"/>
+        </w:rPr>
+        <w:t xml:space="preserve"> μπορεί να εμφανισθεί περισσότερες φορές θέτουμε</w:t>
+      </w:r>
+      <w:r>
+        <w:rPr>
+          <w:sz w:val="52"/>
+          <w:szCs w:val="52"/>
+        </w:rPr>
+        <w:t>:</w:t>
+      </w:r>
+    </w:p>
+    <w:p>
+      <w:pPr>
+        <w:rPr>
+          <w:sz w:val="52"/>
+          <w:szCs w:val="52"/>
+        </w:rPr>
+      </w:pPr>
+    </w:p>
+    <w:p>
+      <w:pPr>
+        <w:jc w:val="both"/>
+        <w:rPr>
+          <w:sz w:val="52"/>
+          <w:szCs w:val="52"/>
+        </w:rPr>
+      </w:pPr>
+      <w:r>
+        <w:rPr>
+          <w:sz w:val="52"/>
+          <w:szCs w:val="52"/>
+        </w:rPr>
+        <w:t>&lt;E2&gt;::= &lt;O&gt;&lt;Y&gt;&lt;Ε2&gt;|ε</w:t>
+      </w:r>
+      <w:r>
+        <w:rPr>
+          <w:sz w:val="52"/>
+          <w:szCs w:val="52"/>
+        </w:rPr>
+        <w:t xml:space="preserve"> </w:t>
+      </w:r>
+      <w:r>
+        <w:rPr>
+          <w:sz w:val="52"/>
+          <w:szCs w:val="52"/>
+        </w:rPr>
         <w:tab/>
-        <w:t>(5)</w:t>
-      </w:r>
-    </w:p>
-    <w:p>
-      <w:pPr>
-        <w:jc w:val="both"/>
-        <w:rPr>
-          <w:color w:val="000000" w:themeColor="text1"/>
-          <w:sz w:val="52"/>
-          <w:szCs w:val="52"/>
-        </w:rPr>
-      </w:pPr>
-      <w:r>
-        <w:rPr>
-          <w:sz w:val="52"/>
-          <w:szCs w:val="52"/>
-        </w:rPr>
-        <w:t>Και &lt;Υ&gt;</w:t>
-      </w:r>
-      <w:r>
-        <w:rPr>
-          <w:rFonts w:ascii="Cambria Math" w:hAnsi="Cambria Math" w:cs="Cambria Math"/>
-          <w:sz w:val="52"/>
-          <w:szCs w:val="52"/>
-        </w:rPr>
-        <w:t>∷</w:t>
-      </w:r>
-      <w:r>
-        <w:rPr>
-          <w:sz w:val="52"/>
-          <w:szCs w:val="52"/>
-        </w:rPr>
-        <w:t>=</w:t>
-      </w:r>
-      <w:r>
-        <w:rPr>
-          <w:sz w:val="52"/>
-          <w:szCs w:val="52"/>
-        </w:rPr>
-        <w:t>&lt;Χ1&gt;|&lt;C&gt;</w:t>
-      </w:r>
-      <w:r>
-        <w:rPr>
-          <w:sz w:val="52"/>
-          <w:szCs w:val="52"/>
-        </w:rPr>
-        <w:t xml:space="preserve"> (6) (</w:t>
-      </w:r>
-      <w:r>
-        <w:rPr>
-          <w:color w:val="000000" w:themeColor="text1"/>
-          <w:sz w:val="52"/>
-          <w:szCs w:val="52"/>
-        </w:rPr>
-        <w:t>Μεταβλητή</w:t>
-      </w:r>
-      <w:r>
-        <w:rPr>
-          <w:color w:val="000000" w:themeColor="text1"/>
-          <w:sz w:val="52"/>
-          <w:szCs w:val="52"/>
-        </w:rPr>
-        <w:t xml:space="preserve"> </w:t>
-      </w:r>
-      <w:r>
-        <w:rPr>
-          <w:color w:val="000000" w:themeColor="text1"/>
-          <w:sz w:val="52"/>
-          <w:szCs w:val="52"/>
-        </w:rPr>
-        <w:t>ή σταθερά</w:t>
-      </w:r>
-      <w:r>
-        <w:rPr>
-          <w:color w:val="000000" w:themeColor="text1"/>
-          <w:sz w:val="52"/>
-          <w:szCs w:val="52"/>
-        </w:rPr>
-        <w:t xml:space="preserve">) </w:t>
-      </w:r>
-      <w:r>
-        <w:rPr>
-          <w:color w:val="000000" w:themeColor="text1"/>
-          <w:sz w:val="52"/>
-          <w:szCs w:val="52"/>
-        </w:rPr>
-        <w:t>καταλήγουμε</w:t>
-      </w:r>
-      <w:r>
-        <w:rPr>
-          <w:color w:val="000000" w:themeColor="text1"/>
-          <w:sz w:val="52"/>
-          <w:szCs w:val="52"/>
-        </w:rPr>
-        <w:t xml:space="preserve"> στο</w:t>
-      </w:r>
-      <w:r>
-        <w:rPr>
-          <w:color w:val="000000" w:themeColor="text1"/>
-          <w:sz w:val="52"/>
-          <w:szCs w:val="52"/>
-        </w:rPr>
-        <w:t xml:space="preserve"> ότι</w:t>
-      </w:r>
-      <w:r>
-        <w:rPr>
-          <w:color w:val="000000" w:themeColor="text1"/>
-          <w:sz w:val="52"/>
-          <w:szCs w:val="52"/>
-        </w:rPr>
-        <w:t xml:space="preserve"> </w:t>
-      </w:r>
-      <w:r>
-        <w:rPr>
-          <w:color w:val="000000" w:themeColor="text1"/>
-          <w:sz w:val="52"/>
-          <w:szCs w:val="52"/>
-        </w:rPr>
-        <w:t xml:space="preserve">η ελάχιστη μορφή του </w:t>
-      </w:r>
-      <w:r>
-        <w:rPr>
-          <w:color w:val="000000" w:themeColor="text1"/>
-          <w:sz w:val="52"/>
-          <w:szCs w:val="52"/>
-        </w:rPr>
-        <w:t>&lt;</w:t>
-      </w:r>
-      <w:r>
-        <w:rPr>
-          <w:color w:val="000000" w:themeColor="text1"/>
-          <w:sz w:val="52"/>
-          <w:szCs w:val="52"/>
-          <w:lang w:val="en-US"/>
-        </w:rPr>
-        <w:t>E</w:t>
-      </w:r>
-      <w:r>
-        <w:rPr>
-          <w:color w:val="000000" w:themeColor="text1"/>
-          <w:sz w:val="52"/>
-          <w:szCs w:val="52"/>
-        </w:rPr>
-        <w:t xml:space="preserve">&gt; </w:t>
-      </w:r>
-      <w:r>
-        <w:rPr>
-          <w:color w:val="000000" w:themeColor="text1"/>
-          <w:sz w:val="52"/>
-          <w:szCs w:val="52"/>
-        </w:rPr>
-        <w:t>μπορεί να είναι</w:t>
-      </w:r>
-      <w:r>
-        <w:rPr>
-          <w:color w:val="000000" w:themeColor="text1"/>
-          <w:sz w:val="52"/>
-          <w:szCs w:val="52"/>
-        </w:rPr>
-        <w:t>:</w:t>
-      </w:r>
-    </w:p>
-    <w:p>
-      <w:pPr>
-        <w:jc w:val="both"/>
-        <w:rPr>
-          <w:color w:val="000000" w:themeColor="text1"/>
-          <w:sz w:val="52"/>
-          <w:szCs w:val="52"/>
-        </w:rPr>
-      </w:pPr>
-    </w:p>
-    <w:p>
-      <w:pPr>
-        <w:jc w:val="both"/>
-        <w:rPr>
-          <w:color w:val="000000" w:themeColor="text1"/>
-          <w:sz w:val="52"/>
-          <w:szCs w:val="52"/>
-          <w:lang w:val="en-US"/>
-        </w:rPr>
-      </w:pPr>
-      <w:r>
-        <w:rPr>
-          <w:sz w:val="52"/>
-          <w:szCs w:val="52"/>
-        </w:rPr>
-        <w:t>&lt;Ε&gt;::= &lt;X1&gt;=&lt;Y&gt;&lt;O&gt;&lt;Y&gt;</w:t>
-      </w:r>
-      <w:r>
-        <w:rPr>
-          <w:sz w:val="52"/>
-          <w:szCs w:val="52"/>
-          <w:lang w:val="en-US"/>
-        </w:rPr>
-        <w:t>;</w:t>
-      </w:r>
-    </w:p>
-    <w:p>
-      <w:pPr>
-        <w:rPr>
-          <w:sz w:val="52"/>
-          <w:szCs w:val="52"/>
-        </w:rPr>
-      </w:pPr>
-    </w:p>
-    <w:p>
-      <w:pPr>
-        <w:rPr>
-          <w:sz w:val="52"/>
-          <w:szCs w:val="52"/>
-        </w:rPr>
-      </w:pPr>
-      <w:r>
-        <w:rPr>
-          <w:sz w:val="52"/>
-          <w:szCs w:val="52"/>
-        </w:rPr>
-        <w:t xml:space="preserve">Όμως επειδή το </w:t>
-      </w:r>
-      <w:r>
-        <w:rPr>
-          <w:sz w:val="52"/>
-          <w:szCs w:val="52"/>
-        </w:rPr>
-        <w:t>&lt;O&gt;&lt;Y&gt;</w:t>
-      </w:r>
-      <w:r>
-        <w:rPr>
-          <w:sz w:val="52"/>
-          <w:szCs w:val="52"/>
-        </w:rPr>
-        <w:t xml:space="preserve"> μπορεί να εμφανισθεί περισσότερες φορές θέτουμε</w:t>
-      </w:r>
-      <w:r>
-        <w:rPr>
-          <w:sz w:val="52"/>
-          <w:szCs w:val="52"/>
-        </w:rPr>
-        <w:t>:</w:t>
-      </w:r>
-    </w:p>
-    <w:p>
-      <w:pPr>
-        <w:rPr>
-          <w:sz w:val="52"/>
-          <w:szCs w:val="52"/>
-        </w:rPr>
-      </w:pPr>
-    </w:p>
-    <w:p>
-      <w:pPr>
-        <w:jc w:val="both"/>
-        <w:rPr>
-          <w:sz w:val="52"/>
-          <w:szCs w:val="52"/>
-          <w:lang w:val="en-US"/>
-        </w:rPr>
-      </w:pPr>
-      <w:r>
-        <w:rPr>
-          <w:sz w:val="52"/>
-          <w:szCs w:val="52"/>
-        </w:rPr>
-        <w:t>&lt;E2&gt;::= &lt;O&gt;&lt;Y&gt;&lt;Ε2&gt;|ε</w:t>
-      </w:r>
-      <w:r>
-        <w:rPr>
-          <w:sz w:val="52"/>
-          <w:szCs w:val="52"/>
-          <w:lang w:val="en-US"/>
-        </w:rPr>
-        <w:t xml:space="preserve"> </w:t>
-      </w:r>
-      <w:r>
-        <w:rPr>
-          <w:sz w:val="52"/>
-          <w:szCs w:val="52"/>
-          <w:lang w:val="en-US"/>
-        </w:rPr>
-        <w:tab/>
-      </w:r>
-      <w:r>
-        <w:rPr>
-          <w:sz w:val="52"/>
-          <w:szCs w:val="52"/>
-          <w:lang w:val="en-US"/>
+      </w:r>
+      <w:r>
+        <w:rPr>
+          <w:sz w:val="52"/>
+          <w:szCs w:val="52"/>
         </w:rPr>
         <w:tab/>
         <w:t>(7)</w:t>
@@ -1553,7 +1527,6 @@
         <w:rPr>
           <w:sz w:val="52"/>
           <w:szCs w:val="52"/>
-          <w:lang w:val="en-US"/>
         </w:rPr>
       </w:pPr>
     </w:p>
@@ -1563,7 +1536,6 @@
         <w:rPr>
           <w:sz w:val="52"/>
           <w:szCs w:val="52"/>
-          <w:lang w:val="en-US"/>
         </w:rPr>
       </w:pPr>
       <w:r>
@@ -1577,7 +1549,6 @@
         <w:rPr>
           <w:sz w:val="52"/>
           <w:szCs w:val="52"/>
-          <w:lang w:val="en-US"/>
         </w:rPr>
         <w:t>:</w:t>
       </w:r>
@@ -1588,7 +1559,6 @@
         <w:rPr>
           <w:sz w:val="52"/>
           <w:szCs w:val="52"/>
-          <w:lang w:val="en-US"/>
         </w:rPr>
       </w:pPr>
       <w:r>
@@ -1602,7 +1572,6 @@
         <w:rPr>
           <w:sz w:val="52"/>
           <w:szCs w:val="52"/>
-          <w:lang w:val="en-US"/>
         </w:rPr>
         <w:t xml:space="preserve"> </w:t>
       </w:r>
@@ -1610,7 +1579,6 @@
         <w:rPr>
           <w:sz w:val="52"/>
           <w:szCs w:val="52"/>
-          <w:lang w:val="en-US"/>
         </w:rPr>
         <w:tab/>
       </w:r>
@@ -1618,7 +1586,6 @@
         <w:rPr>
           <w:sz w:val="52"/>
           <w:szCs w:val="52"/>
-          <w:lang w:val="en-US"/>
         </w:rPr>
         <w:tab/>
         <w:t>(8)</w:t>
@@ -1652,7 +1619,6 @@
           <w:sz w:val="52"/>
           <w:szCs w:val="52"/>
         </w:rPr>
-        <w:lastRenderedPageBreak/>
         <w:t>Οπότε από τις σχέσεις (1) – (8)</w:t>
       </w:r>
       <w:r>
@@ -2240,7 +2206,6 @@
           <w:color w:val="FF0000"/>
           <w:sz w:val="52"/>
           <w:szCs w:val="52"/>
-          <w:lang w:val="en-US"/>
         </w:rPr>
       </w:pPr>
       <w:r>
@@ -2250,342 +2215,380 @@
           <w:szCs w:val="52"/>
           <w:lang w:val="en-US"/>
         </w:rPr>
+        <w:t>EBNF</w:t>
+      </w:r>
+    </w:p>
+    <w:p>
+      <w:pPr>
+        <w:rPr>
+          <w:sz w:val="52"/>
+          <w:szCs w:val="52"/>
+        </w:rPr>
+      </w:pPr>
+      <w:r>
+        <w:rPr>
+          <w:sz w:val="52"/>
+          <w:szCs w:val="52"/>
+        </w:rPr>
+        <w:t xml:space="preserve">Σκοπός μας είναι να αντικαταστήσουμε την αναδρομικότητα με την </w:t>
+      </w:r>
+      <w:proofErr w:type="spellStart"/>
+      <w:r>
+        <w:rPr>
+          <w:sz w:val="52"/>
+          <w:szCs w:val="52"/>
+        </w:rPr>
+        <w:t>επαναληπτικότητα</w:t>
+      </w:r>
+      <w:proofErr w:type="spellEnd"/>
+      <w:r>
+        <w:rPr>
+          <w:sz w:val="52"/>
+          <w:szCs w:val="52"/>
+        </w:rPr>
+        <w:t>.</w:t>
+      </w:r>
+    </w:p>
+    <w:p>
+      <w:pPr>
+        <w:rPr>
+          <w:sz w:val="52"/>
+          <w:szCs w:val="52"/>
+        </w:rPr>
+      </w:pPr>
+    </w:p>
+    <w:p>
+      <w:pPr>
+        <w:rPr>
+          <w:sz w:val="52"/>
+          <w:szCs w:val="52"/>
+        </w:rPr>
+      </w:pPr>
+      <w:r>
+        <w:rPr>
+          <w:sz w:val="52"/>
+          <w:szCs w:val="52"/>
+        </w:rPr>
+        <w:t>Το &lt;</w:t>
+      </w:r>
+      <w:r>
+        <w:rPr>
+          <w:sz w:val="52"/>
+          <w:szCs w:val="52"/>
+          <w:lang w:val="en-US"/>
+        </w:rPr>
+        <w:t>E</w:t>
+      </w:r>
+      <w:r>
+        <w:rPr>
+          <w:sz w:val="52"/>
+          <w:szCs w:val="52"/>
+        </w:rPr>
+        <w:t xml:space="preserve">2&gt; </w:t>
+      </w:r>
+      <w:r>
+        <w:rPr>
+          <w:sz w:val="52"/>
+          <w:szCs w:val="52"/>
+        </w:rPr>
+        <w:t xml:space="preserve">είναι το  </w:t>
+      </w:r>
+      <w:r>
+        <w:rPr>
+          <w:sz w:val="52"/>
+          <w:szCs w:val="52"/>
+        </w:rPr>
+        <w:t>&lt;O&gt;&lt;Y&gt;</w:t>
+      </w:r>
+      <w:r>
+        <w:rPr>
+          <w:sz w:val="52"/>
+          <w:szCs w:val="52"/>
+        </w:rPr>
+        <w:t xml:space="preserve"> μηδέν ή περισσότερες φορές.</w:t>
+      </w:r>
+      <w:r>
+        <w:rPr>
+          <w:sz w:val="52"/>
+          <w:szCs w:val="52"/>
+        </w:rPr>
+        <w:t xml:space="preserve"> </w:t>
+      </w:r>
+      <w:r>
+        <w:rPr>
+          <w:sz w:val="52"/>
+          <w:szCs w:val="52"/>
+        </w:rPr>
+        <w:t xml:space="preserve">Οπότε μπορεί να γραφτεί ισοδύναμα (σε μορφή </w:t>
+      </w:r>
+      <w:r>
+        <w:rPr>
+          <w:sz w:val="52"/>
+          <w:szCs w:val="52"/>
+          <w:lang w:val="en-US"/>
+        </w:rPr>
+        <w:t>EBNF</w:t>
+      </w:r>
+      <w:r>
+        <w:rPr>
+          <w:sz w:val="52"/>
+          <w:szCs w:val="52"/>
+        </w:rPr>
+        <w:t>)</w:t>
+      </w:r>
+    </w:p>
+    <w:p>
+      <w:pPr>
+        <w:rPr>
+          <w:sz w:val="52"/>
+          <w:szCs w:val="52"/>
+        </w:rPr>
+      </w:pPr>
+      <w:r>
+        <w:rPr>
+          <w:sz w:val="52"/>
+          <w:szCs w:val="52"/>
+        </w:rPr>
+        <w:t>ως</w:t>
+      </w:r>
+      <w:r>
+        <w:rPr>
+          <w:sz w:val="52"/>
+          <w:szCs w:val="52"/>
+        </w:rPr>
+        <w:t xml:space="preserve">: </w:t>
+      </w:r>
+      <w:r>
+        <w:rPr>
+          <w:sz w:val="52"/>
+          <w:szCs w:val="52"/>
+        </w:rPr>
+        <w:t>{</w:t>
+      </w:r>
+      <w:r>
+        <w:rPr>
+          <w:sz w:val="52"/>
+          <w:szCs w:val="52"/>
+          <w:lang w:val="en-US"/>
+        </w:rPr>
+        <w:t>OY</w:t>
+      </w:r>
+      <w:r>
+        <w:rPr>
+          <w:sz w:val="52"/>
+          <w:szCs w:val="52"/>
+        </w:rPr>
+        <w:t>}</w:t>
+      </w:r>
+    </w:p>
+    <w:p>
+      <w:pPr>
+        <w:rPr>
+          <w:sz w:val="52"/>
+          <w:szCs w:val="52"/>
+        </w:rPr>
+      </w:pPr>
+    </w:p>
+    <w:p>
+      <w:pPr>
+        <w:rPr>
+          <w:sz w:val="52"/>
+          <w:szCs w:val="52"/>
+        </w:rPr>
+      </w:pPr>
+      <w:r>
+        <w:rPr>
+          <w:sz w:val="52"/>
+          <w:szCs w:val="52"/>
+        </w:rPr>
+        <w:t xml:space="preserve">Το &lt;Χ2&gt; είναι το </w:t>
+      </w:r>
+      <w:r>
+        <w:rPr>
+          <w:sz w:val="52"/>
+          <w:szCs w:val="52"/>
+        </w:rPr>
+        <w:t>(</w:t>
+      </w:r>
+      <w:r>
+        <w:rPr>
+          <w:sz w:val="52"/>
+          <w:szCs w:val="52"/>
+        </w:rPr>
+        <w:t>&lt;</w:t>
+      </w:r>
+      <w:r>
+        <w:rPr>
+          <w:sz w:val="52"/>
+          <w:szCs w:val="52"/>
+          <w:lang w:val="en-US"/>
+        </w:rPr>
+        <w:t>L</w:t>
+      </w:r>
+      <w:r>
+        <w:rPr>
+          <w:sz w:val="52"/>
+          <w:szCs w:val="52"/>
+        </w:rPr>
+        <w:t>&gt;|&lt;</w:t>
+      </w:r>
+      <w:r>
+        <w:rPr>
+          <w:sz w:val="52"/>
+          <w:szCs w:val="52"/>
+          <w:lang w:val="en-US"/>
+        </w:rPr>
+        <w:t>C</w:t>
+      </w:r>
+      <w:r>
+        <w:rPr>
+          <w:sz w:val="52"/>
+          <w:szCs w:val="52"/>
+        </w:rPr>
+        <w:t xml:space="preserve">&gt;)  </w:t>
+      </w:r>
+      <w:r>
+        <w:rPr>
+          <w:sz w:val="52"/>
+          <w:szCs w:val="52"/>
+        </w:rPr>
+        <w:t>μηδέν ή περισσότερες φορές.</w:t>
+      </w:r>
+      <w:r>
+        <w:rPr>
+          <w:sz w:val="52"/>
+          <w:szCs w:val="52"/>
+        </w:rPr>
+        <w:t xml:space="preserve"> </w:t>
+      </w:r>
+      <w:r>
+        <w:rPr>
+          <w:sz w:val="52"/>
+          <w:szCs w:val="52"/>
+        </w:rPr>
+        <w:t xml:space="preserve">Οπότε μπορεί να γραφτεί ισοδύναμα (σε μορφή </w:t>
+      </w:r>
+      <w:r>
+        <w:rPr>
+          <w:sz w:val="52"/>
+          <w:szCs w:val="52"/>
+          <w:lang w:val="en-US"/>
+        </w:rPr>
+        <w:t>EBNF</w:t>
+      </w:r>
+      <w:r>
+        <w:rPr>
+          <w:sz w:val="52"/>
+          <w:szCs w:val="52"/>
+        </w:rPr>
+        <w:t>)</w:t>
+      </w:r>
+    </w:p>
+    <w:p>
+      <w:pPr>
+        <w:rPr>
+          <w:sz w:val="52"/>
+          <w:szCs w:val="52"/>
+        </w:rPr>
+      </w:pPr>
+      <w:r>
+        <w:rPr>
+          <w:sz w:val="52"/>
+          <w:szCs w:val="52"/>
+        </w:rPr>
+        <w:t>ως</w:t>
+      </w:r>
+      <w:r>
+        <w:rPr>
+          <w:sz w:val="52"/>
+          <w:szCs w:val="52"/>
+        </w:rPr>
+        <w:t>:</w:t>
+      </w:r>
+      <w:r>
+        <w:rPr>
+          <w:sz w:val="52"/>
+          <w:szCs w:val="52"/>
+        </w:rPr>
+        <w:t xml:space="preserve"> </w:t>
+      </w:r>
+      <w:r>
+        <w:rPr>
+          <w:sz w:val="52"/>
+          <w:szCs w:val="52"/>
+        </w:rPr>
+        <w:t>{</w:t>
+      </w:r>
+      <w:r>
+        <w:rPr>
+          <w:sz w:val="52"/>
+          <w:szCs w:val="52"/>
+          <w:lang w:val="en-US"/>
+        </w:rPr>
+        <w:t>L</w:t>
+      </w:r>
+      <w:r>
+        <w:rPr>
+          <w:sz w:val="52"/>
+          <w:szCs w:val="52"/>
+        </w:rPr>
+        <w:t>|</w:t>
+      </w:r>
+      <w:r>
+        <w:rPr>
+          <w:sz w:val="52"/>
+          <w:szCs w:val="52"/>
+          <w:lang w:val="en-US"/>
+        </w:rPr>
+        <w:t>C</w:t>
+      </w:r>
+      <w:r>
+        <w:rPr>
+          <w:sz w:val="52"/>
+          <w:szCs w:val="52"/>
+        </w:rPr>
+        <w:t>}</w:t>
+      </w:r>
+    </w:p>
+    <w:p>
+      <w:pPr>
+        <w:rPr>
+          <w:sz w:val="52"/>
+          <w:szCs w:val="52"/>
+        </w:rPr>
+      </w:pPr>
+    </w:p>
+    <w:p>
+      <w:pPr>
+        <w:rPr>
+          <w:sz w:val="52"/>
+          <w:szCs w:val="52"/>
+        </w:rPr>
+      </w:pPr>
+    </w:p>
+    <w:p>
+      <w:pPr>
+        <w:rPr>
+          <w:sz w:val="52"/>
+          <w:szCs w:val="52"/>
+        </w:rPr>
+      </w:pPr>
+      <w:proofErr w:type="spellStart"/>
+      <w:r>
+        <w:rPr>
+          <w:sz w:val="52"/>
+          <w:szCs w:val="52"/>
+        </w:rPr>
         <w:lastRenderedPageBreak/>
-        <w:t>EBNF</w:t>
-      </w:r>
-    </w:p>
-    <w:p>
-      <w:pPr>
-        <w:rPr>
-          <w:sz w:val="52"/>
-          <w:szCs w:val="52"/>
-        </w:rPr>
-      </w:pPr>
-      <w:r>
-        <w:rPr>
-          <w:sz w:val="52"/>
-          <w:szCs w:val="52"/>
-        </w:rPr>
-        <w:t>Σκοπός μας είναι να αντικαταστήσουμε την αναδρομικότητα με την επαναληπτικότητα.</w:t>
-      </w:r>
-    </w:p>
-    <w:p>
-      <w:pPr>
-        <w:rPr>
-          <w:sz w:val="52"/>
-          <w:szCs w:val="52"/>
-        </w:rPr>
-      </w:pPr>
-    </w:p>
-    <w:p>
-      <w:pPr>
-        <w:rPr>
-          <w:sz w:val="52"/>
-          <w:szCs w:val="52"/>
-        </w:rPr>
-      </w:pPr>
-      <w:r>
-        <w:rPr>
-          <w:sz w:val="52"/>
-          <w:szCs w:val="52"/>
-        </w:rPr>
-        <w:t>Το &lt;</w:t>
-      </w:r>
-      <w:r>
-        <w:rPr>
-          <w:sz w:val="52"/>
-          <w:szCs w:val="52"/>
-          <w:lang w:val="en-US"/>
-        </w:rPr>
-        <w:t>E</w:t>
-      </w:r>
-      <w:r>
-        <w:rPr>
-          <w:sz w:val="52"/>
-          <w:szCs w:val="52"/>
-        </w:rPr>
-        <w:t xml:space="preserve">2&gt; </w:t>
-      </w:r>
-      <w:r>
-        <w:rPr>
-          <w:sz w:val="52"/>
-          <w:szCs w:val="52"/>
-        </w:rPr>
-        <w:t xml:space="preserve">είναι το  </w:t>
-      </w:r>
-      <w:r>
-        <w:rPr>
-          <w:sz w:val="52"/>
-          <w:szCs w:val="52"/>
-        </w:rPr>
-        <w:t>&lt;O&gt;&lt;Y&gt;</w:t>
-      </w:r>
-      <w:r>
-        <w:rPr>
-          <w:sz w:val="52"/>
-          <w:szCs w:val="52"/>
-        </w:rPr>
-        <w:t xml:space="preserve"> μηδέν ή περισσότερες φορές.</w:t>
-      </w:r>
-      <w:r>
-        <w:rPr>
-          <w:sz w:val="52"/>
-          <w:szCs w:val="52"/>
-        </w:rPr>
-        <w:t xml:space="preserve"> </w:t>
-      </w:r>
-      <w:r>
-        <w:rPr>
-          <w:sz w:val="52"/>
-          <w:szCs w:val="52"/>
-        </w:rPr>
-        <w:t xml:space="preserve">Οπότε μπορεί να γραφτεί ισοδύναμα (σε μορφή </w:t>
-      </w:r>
-      <w:r>
-        <w:rPr>
-          <w:sz w:val="52"/>
-          <w:szCs w:val="52"/>
-          <w:lang w:val="en-US"/>
-        </w:rPr>
-        <w:t>EBNF</w:t>
-      </w:r>
-      <w:r>
-        <w:rPr>
-          <w:sz w:val="52"/>
-          <w:szCs w:val="52"/>
-        </w:rPr>
-        <w:t>)</w:t>
-      </w:r>
-    </w:p>
-    <w:p>
-      <w:pPr>
-        <w:rPr>
-          <w:sz w:val="52"/>
-          <w:szCs w:val="52"/>
-        </w:rPr>
-      </w:pPr>
-      <w:r>
-        <w:rPr>
-          <w:sz w:val="52"/>
-          <w:szCs w:val="52"/>
-        </w:rPr>
-        <w:t>ως</w:t>
-      </w:r>
-      <w:r>
-        <w:rPr>
-          <w:sz w:val="52"/>
-          <w:szCs w:val="52"/>
-        </w:rPr>
-        <w:t xml:space="preserve">: </w:t>
-      </w:r>
-      <w:r>
-        <w:rPr>
-          <w:sz w:val="52"/>
-          <w:szCs w:val="52"/>
-        </w:rPr>
-        <w:t>{</w:t>
-      </w:r>
-      <w:r>
-        <w:rPr>
-          <w:sz w:val="52"/>
-          <w:szCs w:val="52"/>
-          <w:lang w:val="en-US"/>
-        </w:rPr>
-        <w:t>OY</w:t>
-      </w:r>
-      <w:r>
-        <w:rPr>
-          <w:sz w:val="52"/>
-          <w:szCs w:val="52"/>
-        </w:rPr>
-        <w:t>}</w:t>
-      </w:r>
-    </w:p>
-    <w:p>
-      <w:pPr>
-        <w:rPr>
-          <w:sz w:val="52"/>
-          <w:szCs w:val="52"/>
-        </w:rPr>
-      </w:pPr>
-    </w:p>
-    <w:p>
-      <w:pPr>
-        <w:rPr>
-          <w:sz w:val="52"/>
-          <w:szCs w:val="52"/>
-        </w:rPr>
-      </w:pPr>
-      <w:r>
-        <w:rPr>
-          <w:sz w:val="52"/>
-          <w:szCs w:val="52"/>
-        </w:rPr>
-        <w:t xml:space="preserve">Το &lt;Χ2&gt; είναι το </w:t>
-      </w:r>
-      <w:r>
-        <w:rPr>
-          <w:sz w:val="52"/>
-          <w:szCs w:val="52"/>
-        </w:rPr>
-        <w:t>(</w:t>
-      </w:r>
-      <w:r>
-        <w:rPr>
-          <w:sz w:val="52"/>
-          <w:szCs w:val="52"/>
-        </w:rPr>
-        <w:t>&lt;</w:t>
-      </w:r>
-      <w:r>
-        <w:rPr>
-          <w:sz w:val="52"/>
-          <w:szCs w:val="52"/>
-          <w:lang w:val="en-US"/>
-        </w:rPr>
-        <w:t>L</w:t>
-      </w:r>
-      <w:r>
-        <w:rPr>
-          <w:sz w:val="52"/>
-          <w:szCs w:val="52"/>
-        </w:rPr>
-        <w:t>&gt;|&lt;</w:t>
-      </w:r>
-      <w:r>
-        <w:rPr>
-          <w:sz w:val="52"/>
-          <w:szCs w:val="52"/>
-          <w:lang w:val="en-US"/>
-        </w:rPr>
-        <w:t>C</w:t>
-      </w:r>
-      <w:r>
-        <w:rPr>
-          <w:sz w:val="52"/>
-          <w:szCs w:val="52"/>
-        </w:rPr>
-        <w:t xml:space="preserve">&gt;)  </w:t>
-      </w:r>
-      <w:r>
-        <w:rPr>
-          <w:sz w:val="52"/>
-          <w:szCs w:val="52"/>
-        </w:rPr>
-        <w:t>μηδέν ή περισσότερες φορές.</w:t>
-      </w:r>
-      <w:r>
-        <w:rPr>
-          <w:sz w:val="52"/>
-          <w:szCs w:val="52"/>
-        </w:rPr>
-        <w:t xml:space="preserve"> </w:t>
-      </w:r>
-      <w:r>
-        <w:rPr>
-          <w:sz w:val="52"/>
-          <w:szCs w:val="52"/>
-        </w:rPr>
-        <w:t xml:space="preserve">Οπότε μπορεί να γραφτεί ισοδύναμα (σε μορφή </w:t>
-      </w:r>
-      <w:r>
-        <w:rPr>
-          <w:sz w:val="52"/>
-          <w:szCs w:val="52"/>
-          <w:lang w:val="en-US"/>
-        </w:rPr>
-        <w:t>EBNF</w:t>
-      </w:r>
-      <w:r>
-        <w:rPr>
-          <w:sz w:val="52"/>
-          <w:szCs w:val="52"/>
-        </w:rPr>
-        <w:t>)</w:t>
-      </w:r>
-    </w:p>
-    <w:p>
-      <w:pPr>
-        <w:rPr>
-          <w:sz w:val="52"/>
-          <w:szCs w:val="52"/>
-        </w:rPr>
-      </w:pPr>
-      <w:r>
-        <w:rPr>
-          <w:sz w:val="52"/>
-          <w:szCs w:val="52"/>
-        </w:rPr>
-        <w:t>ως</w:t>
-      </w:r>
-      <w:r>
-        <w:rPr>
-          <w:sz w:val="52"/>
-          <w:szCs w:val="52"/>
-          <w:lang w:val="en-US"/>
-        </w:rPr>
-        <w:t>:</w:t>
-      </w:r>
-      <w:r>
-        <w:rPr>
-          <w:sz w:val="52"/>
-          <w:szCs w:val="52"/>
-        </w:rPr>
-        <w:t xml:space="preserve"> </w:t>
-      </w:r>
-      <w:r>
-        <w:rPr>
-          <w:sz w:val="52"/>
-          <w:szCs w:val="52"/>
-        </w:rPr>
-        <w:t>{</w:t>
-      </w:r>
-      <w:r>
-        <w:rPr>
-          <w:sz w:val="52"/>
-          <w:szCs w:val="52"/>
-          <w:lang w:val="en-US"/>
-        </w:rPr>
-        <w:t>L|C</w:t>
-      </w:r>
-      <w:r>
-        <w:rPr>
-          <w:sz w:val="52"/>
-          <w:szCs w:val="52"/>
-        </w:rPr>
-        <w:t>}</w:t>
-      </w:r>
-    </w:p>
-    <w:p>
-      <w:pPr>
-        <w:rPr>
-          <w:sz w:val="52"/>
-          <w:szCs w:val="52"/>
-        </w:rPr>
-      </w:pPr>
-    </w:p>
-    <w:p>
-      <w:pPr>
-        <w:rPr>
-          <w:sz w:val="52"/>
-          <w:szCs w:val="52"/>
-        </w:rPr>
-      </w:pPr>
-    </w:p>
-    <w:p>
-      <w:pPr>
-        <w:rPr>
-          <w:sz w:val="52"/>
-          <w:szCs w:val="52"/>
-        </w:rPr>
-      </w:pPr>
-      <w:r>
-        <w:rPr>
-          <w:sz w:val="52"/>
-          <w:szCs w:val="52"/>
-        </w:rPr>
-        <w:lastRenderedPageBreak/>
-        <w:t xml:space="preserve">Αντικαθιστόντας και τα υπόλοιπα σύμβολα στη μορφή </w:t>
+        <w:t>Αντικαθιστόντας</w:t>
+      </w:r>
+      <w:proofErr w:type="spellEnd"/>
+      <w:r>
+        <w:rPr>
+          <w:sz w:val="52"/>
+          <w:szCs w:val="52"/>
+        </w:rPr>
+        <w:t xml:space="preserve"> και τα υπόλοιπα σύμβολα στη μορφή </w:t>
       </w:r>
       <w:r>
         <w:rPr>
@@ -2656,6 +2659,7 @@
           <w:szCs w:val="52"/>
         </w:rPr>
       </w:pPr>
+      <w:proofErr w:type="gramStart"/>
       <w:r>
         <w:rPr>
           <w:sz w:val="52"/>
@@ -2669,7 +2673,15 @@
           <w:sz w:val="52"/>
           <w:szCs w:val="52"/>
         </w:rPr>
-        <w:t>::=</w:t>
+        <w:t>::</w:t>
+      </w:r>
+      <w:proofErr w:type="gramEnd"/>
+      <w:r>
+        <w:rPr>
+          <w:sz w:val="52"/>
+          <w:szCs w:val="52"/>
+        </w:rPr>
+        <w:t>=</w:t>
       </w:r>
       <w:r>
         <w:rPr>
@@ -2745,6 +2757,7 @@
           <w:szCs w:val="52"/>
         </w:rPr>
       </w:pPr>
+      <w:proofErr w:type="gramStart"/>
       <w:r>
         <w:rPr>
           <w:sz w:val="52"/>
@@ -2758,7 +2771,15 @@
           <w:sz w:val="52"/>
           <w:szCs w:val="52"/>
         </w:rPr>
-        <w:t>::=</w:t>
+        <w:t>::</w:t>
+      </w:r>
+      <w:proofErr w:type="gramEnd"/>
+      <w:r>
+        <w:rPr>
+          <w:sz w:val="52"/>
+          <w:szCs w:val="52"/>
+        </w:rPr>
+        <w:t>=</w:t>
       </w:r>
       <w:r>
         <w:rPr>
@@ -2790,6 +2811,7 @@
           <w:szCs w:val="52"/>
         </w:rPr>
       </w:pPr>
+      <w:proofErr w:type="gramStart"/>
       <w:r>
         <w:rPr>
           <w:sz w:val="52"/>
@@ -2803,7 +2825,15 @@
           <w:sz w:val="52"/>
           <w:szCs w:val="52"/>
         </w:rPr>
-        <w:t xml:space="preserve">::= </w:t>
+        <w:t>::</w:t>
+      </w:r>
+      <w:proofErr w:type="gramEnd"/>
+      <w:r>
+        <w:rPr>
+          <w:sz w:val="52"/>
+          <w:szCs w:val="52"/>
+        </w:rPr>
+        <w:t xml:space="preserve">= </w:t>
       </w:r>
       <w:r>
         <w:rPr>
@@ -2859,6 +2889,7 @@
           <w:lang w:val="en-US"/>
         </w:rPr>
       </w:pPr>
+      <w:proofErr w:type="gramStart"/>
       <w:r>
         <w:rPr>
           <w:sz w:val="52"/>
@@ -2873,7 +2904,16 @@
           <w:szCs w:val="52"/>
           <w:lang w:val="en-US"/>
         </w:rPr>
-        <w:t>::=</w:t>
+        <w:t>::</w:t>
+      </w:r>
+      <w:proofErr w:type="gramEnd"/>
+      <w:r>
+        <w:rPr>
+          <w:sz w:val="52"/>
+          <w:szCs w:val="52"/>
+          <w:lang w:val="en-US"/>
+        </w:rPr>
+        <w:t>=</w:t>
       </w:r>
       <w:r>
         <w:rPr>
@@ -2931,6 +2971,7 @@
         </w:rPr>
         <w:t>”</w:t>
       </w:r>
+      <w:proofErr w:type="spellStart"/>
       <w:r>
         <w:rPr>
           <w:sz w:val="52"/>
@@ -2961,7 +3002,16 @@
           <w:szCs w:val="52"/>
           <w:lang w:val="en-US"/>
         </w:rPr>
-        <w:t>”a”|”b”|…|”</w:t>
+        <w:t>”a”|”b</w:t>
+      </w:r>
+      <w:proofErr w:type="spellEnd"/>
+      <w:r>
+        <w:rPr>
+          <w:sz w:val="52"/>
+          <w:szCs w:val="52"/>
+          <w:lang w:val="en-US"/>
+        </w:rPr>
+        <w:t>”|…|”</w:t>
       </w:r>
       <w:r>
         <w:rPr>
@@ -2988,13 +3038,23 @@
           <w:lang w:val="en-US"/>
         </w:rPr>
       </w:pPr>
-      <w:r>
-        <w:rPr>
-          <w:sz w:val="52"/>
-          <w:szCs w:val="52"/>
-          <w:lang w:val="en-US"/>
-        </w:rPr>
-        <w:t>C::=</w:t>
+      <w:proofErr w:type="gramStart"/>
+      <w:r>
+        <w:rPr>
+          <w:sz w:val="52"/>
+          <w:szCs w:val="52"/>
+          <w:lang w:val="en-US"/>
+        </w:rPr>
+        <w:t>C::</w:t>
+      </w:r>
+      <w:proofErr w:type="gramEnd"/>
+      <w:r>
+        <w:rPr>
+          <w:sz w:val="52"/>
+          <w:szCs w:val="52"/>
+          <w:lang w:val="en-US"/>
+        </w:rPr>
+        <w:t>=</w:t>
       </w:r>
       <w:r>
         <w:rPr>
@@ -3093,13 +3153,23 @@
           <w:lang w:val="en-US"/>
         </w:rPr>
       </w:pPr>
-      <w:r>
-        <w:rPr>
-          <w:sz w:val="52"/>
-          <w:szCs w:val="52"/>
-          <w:lang w:val="en-US"/>
-        </w:rPr>
-        <w:t>O::=</w:t>
+      <w:proofErr w:type="gramStart"/>
+      <w:r>
+        <w:rPr>
+          <w:sz w:val="52"/>
+          <w:szCs w:val="52"/>
+          <w:lang w:val="en-US"/>
+        </w:rPr>
+        <w:t>O::</w:t>
+      </w:r>
+      <w:proofErr w:type="gramEnd"/>
+      <w:r>
+        <w:rPr>
+          <w:sz w:val="52"/>
+          <w:szCs w:val="52"/>
+          <w:lang w:val="en-US"/>
+        </w:rPr>
+        <w:t>=</w:t>
       </w:r>
       <w:r>
         <w:rPr>

</xml_diff>